<commit_message>
Add Diamond solid, modify selectNextSolid()
</commit_message>
<xml_diff>
--- a/Pozadavky_PGRF2_Task1.docx
+++ b/Pozadavky_PGRF2_Task1.docx
@@ -1,10 +1,10 @@
 
 <file path=word/document.xml><?xml version="1.0" encoding="utf-8"?>
-<w:document xmlns:wpc="http://schemas.microsoft.com/office/word/2010/wordprocessingCanvas" xmlns:mc="http://schemas.openxmlformats.org/markup-compatibility/2006" xmlns:o="urn:schemas-microsoft-com:office:office" xmlns:r="http://schemas.openxmlformats.org/officeDocument/2006/relationships" xmlns:m="http://schemas.openxmlformats.org/officeDocument/2006/math" xmlns:v="urn:schemas-microsoft-com:vml" xmlns:wp14="http://schemas.microsoft.com/office/word/2010/wordprocessingDrawing" xmlns:wp="http://schemas.openxmlformats.org/drawingml/2006/wordprocessingDrawing" xmlns:w10="urn:schemas-microsoft-com:office:word" xmlns:w="http://schemas.openxmlformats.org/wordprocessingml/2006/main" xmlns:w14="http://schemas.microsoft.com/office/word/2010/wordml" xmlns:w15="http://schemas.microsoft.com/office/word/2012/wordml" xmlns:wpg="http://schemas.microsoft.com/office/word/2010/wordprocessingGroup" xmlns:wpi="http://schemas.microsoft.com/office/word/2010/wordprocessingInk" xmlns:wne="http://schemas.microsoft.com/office/word/2006/wordml" xmlns:wps="http://schemas.microsoft.com/office/word/2010/wordprocessingShape" mc:Ignorable="w14 w15 wp14">
+<w:document xmlns:wpc="http://schemas.microsoft.com/office/word/2010/wordprocessingCanvas" xmlns:cx="http://schemas.microsoft.com/office/drawing/2014/chartex" xmlns:cx1="http://schemas.microsoft.com/office/drawing/2015/9/8/chartex" xmlns:cx2="http://schemas.microsoft.com/office/drawing/2015/10/21/chartex" xmlns:cx3="http://schemas.microsoft.com/office/drawing/2016/5/9/chartex" xmlns:cx4="http://schemas.microsoft.com/office/drawing/2016/5/10/chartex" xmlns:cx5="http://schemas.microsoft.com/office/drawing/2016/5/11/chartex" xmlns:cx6="http://schemas.microsoft.com/office/drawing/2016/5/12/chartex" xmlns:cx7="http://schemas.microsoft.com/office/drawing/2016/5/13/chartex" xmlns:cx8="http://schemas.microsoft.com/office/drawing/2016/5/14/chartex" xmlns:mc="http://schemas.openxmlformats.org/markup-compatibility/2006" xmlns:aink="http://schemas.microsoft.com/office/drawing/2016/ink" xmlns:am3d="http://schemas.microsoft.com/office/drawing/2017/model3d" xmlns:o="urn:schemas-microsoft-com:office:office" xmlns:oel="http://schemas.microsoft.com/office/2019/extlst" xmlns:r="http://schemas.openxmlformats.org/officeDocument/2006/relationships" xmlns:m="http://schemas.openxmlformats.org/officeDocument/2006/math" xmlns:v="urn:schemas-microsoft-com:vml" xmlns:wp14="http://schemas.microsoft.com/office/word/2010/wordprocessingDrawing" xmlns:wp="http://schemas.openxmlformats.org/drawingml/2006/wordprocessingDrawing" xmlns:w10="urn:schemas-microsoft-com:office:word" xmlns:w="http://schemas.openxmlformats.org/wordprocessingml/2006/main" xmlns:w14="http://schemas.microsoft.com/office/word/2010/wordml" xmlns:w15="http://schemas.microsoft.com/office/word/2012/wordml" xmlns:w16cex="http://schemas.microsoft.com/office/word/2018/wordml/cex" xmlns:w16cid="http://schemas.microsoft.com/office/word/2016/wordml/cid" xmlns:w16="http://schemas.microsoft.com/office/word/2018/wordml" xmlns:w16du="http://schemas.microsoft.com/office/word/2023/wordml/word16du" xmlns:w16sdtdh="http://schemas.microsoft.com/office/word/2020/wordml/sdtdatahash" xmlns:w16se="http://schemas.microsoft.com/office/word/2015/wordml/symex" xmlns:wpg="http://schemas.microsoft.com/office/word/2010/wordprocessingGroup" xmlns:wpi="http://schemas.microsoft.com/office/word/2010/wordprocessingInk" xmlns:wne="http://schemas.microsoft.com/office/word/2006/wordml" xmlns:wps="http://schemas.microsoft.com/office/word/2010/wordprocessingShape" mc:Ignorable="w14 w15 w16se w16cid w16 w16cex w16sdtdh wp14">
   <w:body>
     <w:tbl>
       <w:tblPr>
-        <w:tblStyle w:val="Tabulkasmkou2"/>
+        <w:tblStyle w:val="GridTable2"/>
         <w:tblW w:w="10870" w:type="dxa"/>
         <w:tblBorders>
           <w:top w:val="single" w:sz="4" w:space="0" w:color="auto"/>
@@ -370,6 +370,16 @@
                 <w:lang w:eastAsia="cs-CZ"/>
               </w:rPr>
             </w:pPr>
+            <w:r>
+              <w:rPr>
+                <w:rFonts w:ascii="Arial" w:eastAsia="Times New Roman" w:hAnsi="Arial" w:cs="Arial"/>
+                <w:sz w:val="20"/>
+                <w:szCs w:val="24"/>
+                <w:highlight w:val="yellow"/>
+                <w:lang w:eastAsia="cs-CZ"/>
+              </w:rPr>
+              <w:t>1</w:t>
+            </w:r>
           </w:p>
         </w:tc>
         <w:tc>
@@ -484,6 +494,16 @@
                 <w:lang w:eastAsia="cs-CZ"/>
               </w:rPr>
             </w:pPr>
+            <w:r>
+              <w:rPr>
+                <w:rFonts w:ascii="Arial" w:eastAsia="Times New Roman" w:hAnsi="Arial" w:cs="Arial"/>
+                <w:sz w:val="20"/>
+                <w:szCs w:val="24"/>
+                <w:highlight w:val="yellow"/>
+                <w:lang w:eastAsia="cs-CZ"/>
+              </w:rPr>
+              <w:t>1</w:t>
+            </w:r>
           </w:p>
         </w:tc>
         <w:tc>
@@ -528,7 +548,6 @@
         </w:trPr>
         <w:tc>
           <w:tcPr>
-            <w:cnfStyle w:val="001000000000" w:firstRow="0" w:lastRow="0" w:firstColumn="1" w:lastColumn="0" w:oddVBand="0" w:evenVBand="0" w:oddHBand="0" w:evenHBand="0" w:firstRowFirstColumn="0" w:firstRowLastColumn="0" w:lastRowFirstColumn="0" w:lastRowLastColumn="0"/>
             <w:tcW w:w="1517" w:type="dxa"/>
             <w:vMerge w:val="restart"/>
             <w:noWrap/>
@@ -536,6 +555,7 @@
           </w:tcPr>
           <w:p>
             <w:pPr>
+              <w:cnfStyle w:val="001000000000" w:firstRow="0" w:lastRow="0" w:firstColumn="1" w:lastColumn="0" w:oddVBand="0" w:evenVBand="0" w:oddHBand="0" w:evenHBand="0" w:firstRowFirstColumn="0" w:firstRowLastColumn="0" w:lastRowFirstColumn="0" w:lastRowLastColumn="0"/>
               <w:rPr>
                 <w:rFonts w:ascii="Arial" w:eastAsia="Times New Roman" w:hAnsi="Arial" w:cs="Arial"/>
                 <w:b w:val="0"/>
@@ -564,7 +584,6 @@
           </w:tcPr>
           <w:p>
             <w:pPr>
-              <w:cnfStyle w:val="000000000000" w:firstRow="0" w:lastRow="0" w:firstColumn="0" w:lastColumn="0" w:oddVBand="0" w:evenVBand="0" w:oddHBand="0" w:evenHBand="0" w:firstRowFirstColumn="0" w:firstRowLastColumn="0" w:lastRowFirstColumn="0" w:lastRowLastColumn="0"/>
               <w:rPr>
                 <w:rFonts w:ascii="Arial" w:eastAsia="Times New Roman" w:hAnsi="Arial" w:cs="Arial"/>
                 <w:sz w:val="20"/>
@@ -591,15 +610,24 @@
           </w:tcPr>
           <w:p>
             <w:pPr>
-              <w:cnfStyle w:val="000000000000" w:firstRow="0" w:lastRow="0" w:firstColumn="0" w:lastColumn="0" w:oddVBand="0" w:evenVBand="0" w:oddHBand="0" w:evenHBand="0" w:firstRowFirstColumn="0" w:firstRowLastColumn="0" w:lastRowFirstColumn="0" w:lastRowLastColumn="0"/>
-              <w:rPr>
-                <w:rFonts w:ascii="Arial" w:eastAsia="Times New Roman" w:hAnsi="Arial" w:cs="Arial"/>
-                <w:sz w:val="20"/>
-                <w:szCs w:val="24"/>
-                <w:highlight w:val="yellow"/>
-                <w:lang w:eastAsia="cs-CZ"/>
-              </w:rPr>
-            </w:pPr>
+              <w:rPr>
+                <w:rFonts w:ascii="Arial" w:eastAsia="Times New Roman" w:hAnsi="Arial" w:cs="Arial"/>
+                <w:sz w:val="20"/>
+                <w:szCs w:val="24"/>
+                <w:highlight w:val="yellow"/>
+                <w:lang w:eastAsia="cs-CZ"/>
+              </w:rPr>
+            </w:pPr>
+            <w:r>
+              <w:rPr>
+                <w:rFonts w:ascii="Arial" w:eastAsia="Times New Roman" w:hAnsi="Arial" w:cs="Arial"/>
+                <w:sz w:val="20"/>
+                <w:szCs w:val="24"/>
+                <w:highlight w:val="yellow"/>
+                <w:lang w:eastAsia="cs-CZ"/>
+              </w:rPr>
+              <w:t>1</w:t>
+            </w:r>
           </w:p>
         </w:tc>
         <w:tc>
@@ -610,15 +638,52 @@
           </w:tcPr>
           <w:p>
             <w:pPr>
-              <w:cnfStyle w:val="000000000000" w:firstRow="0" w:lastRow="0" w:firstColumn="0" w:lastColumn="0" w:oddVBand="0" w:evenVBand="0" w:oddHBand="0" w:evenHBand="0" w:firstRowFirstColumn="0" w:firstRowLastColumn="0" w:lastRowFirstColumn="0" w:lastRowLastColumn="0"/>
-              <w:rPr>
-                <w:rFonts w:ascii="Times New Roman" w:eastAsia="Times New Roman" w:hAnsi="Times New Roman" w:cs="Times New Roman"/>
-                <w:sz w:val="20"/>
-                <w:szCs w:val="20"/>
-                <w:highlight w:val="yellow"/>
-                <w:lang w:eastAsia="cs-CZ"/>
-              </w:rPr>
-            </w:pPr>
+              <w:rPr>
+                <w:rFonts w:ascii="Times New Roman" w:eastAsia="Times New Roman" w:hAnsi="Times New Roman" w:cs="Times New Roman"/>
+                <w:sz w:val="20"/>
+                <w:szCs w:val="20"/>
+                <w:highlight w:val="yellow"/>
+                <w:lang w:eastAsia="cs-CZ"/>
+              </w:rPr>
+            </w:pPr>
+            <w:r>
+              <w:rPr>
+                <w:rStyle w:val="s9"/>
+                <w:color w:val="000000"/>
+                <w:sz w:val="15"/>
+                <w:szCs w:val="15"/>
+              </w:rPr>
+              <w:t>Klávesa T + tažení</w:t>
+            </w:r>
+            <w:r>
+              <w:rPr>
+                <w:rStyle w:val="apple-converted-space"/>
+                <w:color w:val="000000"/>
+                <w:sz w:val="15"/>
+                <w:szCs w:val="15"/>
+              </w:rPr>
+              <w:t> </w:t>
+            </w:r>
+            <w:proofErr w:type="gramStart"/>
+            <w:r>
+              <w:rPr>
+                <w:rStyle w:val="s9"/>
+                <w:color w:val="000000"/>
+                <w:sz w:val="15"/>
+                <w:szCs w:val="15"/>
+              </w:rPr>
+              <w:t>myši(</w:t>
+            </w:r>
+            <w:proofErr w:type="gramEnd"/>
+            <w:r>
+              <w:rPr>
+                <w:rStyle w:val="s9"/>
+                <w:color w:val="000000"/>
+                <w:sz w:val="15"/>
+                <w:szCs w:val="15"/>
+              </w:rPr>
+              <w:t>X, Y), kolečko myši(Z)</w:t>
+            </w:r>
           </w:p>
         </w:tc>
         <w:tc>
@@ -629,7 +694,6 @@
           </w:tcPr>
           <w:p>
             <w:pPr>
-              <w:cnfStyle w:val="000000000000" w:firstRow="0" w:lastRow="0" w:firstColumn="0" w:lastColumn="0" w:oddVBand="0" w:evenVBand="0" w:oddHBand="0" w:evenHBand="0" w:firstRowFirstColumn="0" w:firstRowLastColumn="0" w:lastRowFirstColumn="0" w:lastRowLastColumn="0"/>
               <w:rPr>
                 <w:rFonts w:ascii="Times New Roman" w:eastAsia="Times New Roman" w:hAnsi="Times New Roman" w:cs="Times New Roman"/>
                 <w:sz w:val="20"/>
@@ -709,6 +773,16 @@
                 <w:lang w:eastAsia="cs-CZ"/>
               </w:rPr>
             </w:pPr>
+            <w:r>
+              <w:rPr>
+                <w:rFonts w:ascii="Arial" w:eastAsia="Times New Roman" w:hAnsi="Arial" w:cs="Arial"/>
+                <w:sz w:val="20"/>
+                <w:szCs w:val="24"/>
+                <w:highlight w:val="yellow"/>
+                <w:lang w:eastAsia="cs-CZ"/>
+              </w:rPr>
+              <w:t>1</w:t>
+            </w:r>
           </w:p>
         </w:tc>
         <w:tc>
@@ -728,6 +802,62 @@
                 <w:lang w:eastAsia="cs-CZ"/>
               </w:rPr>
             </w:pPr>
+            <w:r>
+              <w:rPr>
+                <w:rStyle w:val="s9"/>
+                <w:color w:val="000000"/>
+                <w:sz w:val="15"/>
+                <w:szCs w:val="15"/>
+              </w:rPr>
+              <w:t xml:space="preserve">Klávesa </w:t>
+            </w:r>
+            <w:r>
+              <w:rPr>
+                <w:rStyle w:val="s9"/>
+                <w:color w:val="000000"/>
+                <w:sz w:val="15"/>
+                <w:szCs w:val="15"/>
+              </w:rPr>
+              <w:t>R</w:t>
+            </w:r>
+            <w:r>
+              <w:rPr>
+                <w:rStyle w:val="s9"/>
+                <w:color w:val="000000"/>
+                <w:sz w:val="15"/>
+                <w:szCs w:val="15"/>
+              </w:rPr>
+              <w:t xml:space="preserve"> + tažení</w:t>
+            </w:r>
+            <w:r>
+              <w:rPr>
+                <w:rStyle w:val="apple-converted-space"/>
+                <w:color w:val="000000"/>
+                <w:sz w:val="15"/>
+                <w:szCs w:val="15"/>
+              </w:rPr>
+              <w:t> </w:t>
+            </w:r>
+            <w:proofErr w:type="gramStart"/>
+            <w:r>
+              <w:rPr>
+                <w:rStyle w:val="s9"/>
+                <w:color w:val="000000"/>
+                <w:sz w:val="15"/>
+                <w:szCs w:val="15"/>
+              </w:rPr>
+              <w:t>myši(</w:t>
+            </w:r>
+            <w:proofErr w:type="gramEnd"/>
+            <w:r>
+              <w:rPr>
+                <w:rStyle w:val="s9"/>
+                <w:color w:val="000000"/>
+                <w:sz w:val="15"/>
+                <w:szCs w:val="15"/>
+              </w:rPr>
+              <w:t>X, Y), kolečko myši(Z)</w:t>
+            </w:r>
           </w:p>
         </w:tc>
         <w:tc>
@@ -827,6 +957,16 @@
               </w:rPr>
               <w:t xml:space="preserve"> </w:t>
             </w:r>
+            <w:r>
+              <w:rPr>
+                <w:rFonts w:ascii="Arial" w:eastAsia="Times New Roman" w:hAnsi="Arial" w:cs="Arial"/>
+                <w:sz w:val="20"/>
+                <w:szCs w:val="24"/>
+                <w:highlight w:val="yellow"/>
+                <w:lang w:eastAsia="cs-CZ"/>
+              </w:rPr>
+              <w:t>1</w:t>
+            </w:r>
           </w:p>
         </w:tc>
         <w:tc>
@@ -846,6 +986,51 @@
                 <w:lang w:eastAsia="cs-CZ"/>
               </w:rPr>
             </w:pPr>
+            <w:r>
+              <w:rPr>
+                <w:rStyle w:val="s9"/>
+                <w:color w:val="000000"/>
+                <w:sz w:val="15"/>
+                <w:szCs w:val="15"/>
+              </w:rPr>
+              <w:t xml:space="preserve">Klávesa </w:t>
+            </w:r>
+            <w:r>
+              <w:rPr>
+                <w:rStyle w:val="s9"/>
+                <w:color w:val="000000"/>
+                <w:sz w:val="15"/>
+                <w:szCs w:val="15"/>
+              </w:rPr>
+              <w:t>Z</w:t>
+            </w:r>
+            <w:r>
+              <w:rPr>
+                <w:rStyle w:val="s9"/>
+                <w:color w:val="000000"/>
+                <w:sz w:val="15"/>
+                <w:szCs w:val="15"/>
+              </w:rPr>
+              <w:t xml:space="preserve"> +</w:t>
+            </w:r>
+            <w:r>
+              <w:rPr>
+                <w:rStyle w:val="s9"/>
+                <w:color w:val="000000"/>
+                <w:sz w:val="15"/>
+                <w:szCs w:val="15"/>
+              </w:rPr>
+              <w:t xml:space="preserve"> </w:t>
+            </w:r>
+            <w:r>
+              <w:rPr>
+                <w:rStyle w:val="s9"/>
+                <w:color w:val="000000"/>
+                <w:sz w:val="15"/>
+                <w:szCs w:val="15"/>
+              </w:rPr>
+              <w:t>kolečko myši</w:t>
+            </w:r>
           </w:p>
         </w:tc>
         <w:tc>
@@ -936,6 +1121,16 @@
                 <w:lang w:eastAsia="cs-CZ"/>
               </w:rPr>
             </w:pPr>
+            <w:r>
+              <w:rPr>
+                <w:rFonts w:ascii="Arial" w:eastAsia="Times New Roman" w:hAnsi="Arial" w:cs="Arial"/>
+                <w:sz w:val="20"/>
+                <w:szCs w:val="24"/>
+                <w:highlight w:val="yellow"/>
+                <w:lang w:eastAsia="cs-CZ"/>
+              </w:rPr>
+              <w:t>1</w:t>
+            </w:r>
           </w:p>
         </w:tc>
         <w:tc>
@@ -955,6 +1150,16 @@
                 <w:lang w:eastAsia="cs-CZ"/>
               </w:rPr>
             </w:pPr>
+            <w:r>
+              <w:rPr>
+                <w:rFonts w:ascii="Arial" w:eastAsia="Times New Roman" w:hAnsi="Arial" w:cs="Arial"/>
+                <w:sz w:val="20"/>
+                <w:szCs w:val="24"/>
+                <w:highlight w:val="yellow"/>
+                <w:lang w:eastAsia="cs-CZ"/>
+              </w:rPr>
+              <w:t>Klávesa X</w:t>
+            </w:r>
           </w:p>
         </w:tc>
         <w:tc>
@@ -982,7 +1187,6 @@
         </w:trPr>
         <w:tc>
           <w:tcPr>
-            <w:cnfStyle w:val="001000000000" w:firstRow="0" w:lastRow="0" w:firstColumn="1" w:lastColumn="0" w:oddVBand="0" w:evenVBand="0" w:oddHBand="0" w:evenHBand="0" w:firstRowFirstColumn="0" w:firstRowLastColumn="0" w:lastRowFirstColumn="0" w:lastRowLastColumn="0"/>
             <w:tcW w:w="1517" w:type="dxa"/>
             <w:vMerge w:val="restart"/>
             <w:noWrap/>
@@ -990,6 +1194,7 @@
           </w:tcPr>
           <w:p>
             <w:pPr>
+              <w:cnfStyle w:val="001000000000" w:firstRow="0" w:lastRow="0" w:firstColumn="1" w:lastColumn="0" w:oddVBand="0" w:evenVBand="0" w:oddHBand="0" w:evenHBand="0" w:firstRowFirstColumn="0" w:firstRowLastColumn="0" w:lastRowFirstColumn="0" w:lastRowLastColumn="0"/>
               <w:rPr>
                 <w:rFonts w:ascii="Arial" w:eastAsia="Times New Roman" w:hAnsi="Arial" w:cs="Arial"/>
                 <w:b w:val="0"/>
@@ -1018,7 +1223,6 @@
           </w:tcPr>
           <w:p>
             <w:pPr>
-              <w:cnfStyle w:val="000000000000" w:firstRow="0" w:lastRow="0" w:firstColumn="0" w:lastColumn="0" w:oddVBand="0" w:evenVBand="0" w:oddHBand="0" w:evenHBand="0" w:firstRowFirstColumn="0" w:firstRowLastColumn="0" w:lastRowFirstColumn="0" w:lastRowLastColumn="0"/>
               <w:rPr>
                 <w:rFonts w:ascii="Arial" w:eastAsia="Times New Roman" w:hAnsi="Arial" w:cs="Arial"/>
                 <w:sz w:val="20"/>
@@ -1045,15 +1249,24 @@
           </w:tcPr>
           <w:p>
             <w:pPr>
-              <w:cnfStyle w:val="000000000000" w:firstRow="0" w:lastRow="0" w:firstColumn="0" w:lastColumn="0" w:oddVBand="0" w:evenVBand="0" w:oddHBand="0" w:evenHBand="0" w:firstRowFirstColumn="0" w:firstRowLastColumn="0" w:lastRowFirstColumn="0" w:lastRowLastColumn="0"/>
-              <w:rPr>
-                <w:rFonts w:ascii="Arial" w:eastAsia="Times New Roman" w:hAnsi="Arial" w:cs="Arial"/>
-                <w:sz w:val="20"/>
-                <w:szCs w:val="24"/>
-                <w:highlight w:val="yellow"/>
-                <w:lang w:eastAsia="cs-CZ"/>
-              </w:rPr>
-            </w:pPr>
+              <w:rPr>
+                <w:rFonts w:ascii="Arial" w:eastAsia="Times New Roman" w:hAnsi="Arial" w:cs="Arial"/>
+                <w:sz w:val="20"/>
+                <w:szCs w:val="24"/>
+                <w:highlight w:val="yellow"/>
+                <w:lang w:eastAsia="cs-CZ"/>
+              </w:rPr>
+            </w:pPr>
+            <w:r>
+              <w:rPr>
+                <w:rFonts w:ascii="Arial" w:eastAsia="Times New Roman" w:hAnsi="Arial" w:cs="Arial"/>
+                <w:sz w:val="20"/>
+                <w:szCs w:val="24"/>
+                <w:highlight w:val="yellow"/>
+                <w:lang w:eastAsia="cs-CZ"/>
+              </w:rPr>
+              <w:t>1</w:t>
+            </w:r>
           </w:p>
         </w:tc>
         <w:tc>
@@ -1064,15 +1277,32 @@
           </w:tcPr>
           <w:p>
             <w:pPr>
-              <w:cnfStyle w:val="000000000000" w:firstRow="0" w:lastRow="0" w:firstColumn="0" w:lastColumn="0" w:oddVBand="0" w:evenVBand="0" w:oddHBand="0" w:evenHBand="0" w:firstRowFirstColumn="0" w:firstRowLastColumn="0" w:lastRowFirstColumn="0" w:lastRowLastColumn="0"/>
-              <w:rPr>
-                <w:rFonts w:ascii="Times New Roman" w:eastAsia="Times New Roman" w:hAnsi="Times New Roman" w:cs="Times New Roman"/>
-                <w:sz w:val="20"/>
-                <w:szCs w:val="20"/>
-                <w:highlight w:val="yellow"/>
-                <w:lang w:eastAsia="cs-CZ"/>
-              </w:rPr>
-            </w:pPr>
+              <w:rPr>
+                <w:rFonts w:ascii="Times New Roman" w:eastAsia="Times New Roman" w:hAnsi="Times New Roman" w:cs="Times New Roman"/>
+                <w:sz w:val="20"/>
+                <w:szCs w:val="20"/>
+                <w:highlight w:val="yellow"/>
+                <w:lang w:eastAsia="cs-CZ"/>
+              </w:rPr>
+            </w:pPr>
+            <w:r>
+              <w:rPr>
+                <w:color w:val="000000"/>
+                <w:sz w:val="15"/>
+                <w:szCs w:val="15"/>
+              </w:rPr>
+              <w:t xml:space="preserve">+ kolečko pro úpravu </w:t>
+            </w:r>
+            <w:proofErr w:type="spellStart"/>
+            <w:r>
+              <w:rPr>
+                <w:color w:val="000000"/>
+                <w:sz w:val="15"/>
+                <w:szCs w:val="15"/>
+              </w:rPr>
+              <w:t>radiusu</w:t>
+            </w:r>
+            <w:proofErr w:type="spellEnd"/>
           </w:p>
         </w:tc>
         <w:tc>
@@ -1083,7 +1313,6 @@
           </w:tcPr>
           <w:p>
             <w:pPr>
-              <w:cnfStyle w:val="000000000000" w:firstRow="0" w:lastRow="0" w:firstColumn="0" w:lastColumn="0" w:oddVBand="0" w:evenVBand="0" w:oddHBand="0" w:evenHBand="0" w:firstRowFirstColumn="0" w:firstRowLastColumn="0" w:lastRowFirstColumn="0" w:lastRowLastColumn="0"/>
               <w:rPr>
                 <w:rFonts w:ascii="Times New Roman" w:eastAsia="Times New Roman" w:hAnsi="Times New Roman" w:cs="Times New Roman"/>
                 <w:sz w:val="20"/>
@@ -1163,6 +1392,16 @@
                 <w:lang w:eastAsia="cs-CZ"/>
               </w:rPr>
             </w:pPr>
+            <w:r>
+              <w:rPr>
+                <w:rFonts w:ascii="Arial" w:eastAsia="Times New Roman" w:hAnsi="Arial" w:cs="Arial"/>
+                <w:sz w:val="20"/>
+                <w:szCs w:val="24"/>
+                <w:highlight w:val="yellow"/>
+                <w:lang w:eastAsia="cs-CZ"/>
+              </w:rPr>
+              <w:t>1</w:t>
+            </w:r>
           </w:p>
         </w:tc>
         <w:tc>
@@ -1209,7 +1448,6 @@
         </w:trPr>
         <w:tc>
           <w:tcPr>
-            <w:cnfStyle w:val="001000000000" w:firstRow="0" w:lastRow="0" w:firstColumn="1" w:lastColumn="0" w:oddVBand="0" w:evenVBand="0" w:oddHBand="0" w:evenHBand="0" w:firstRowFirstColumn="0" w:firstRowLastColumn="0" w:lastRowFirstColumn="0" w:lastRowLastColumn="0"/>
             <w:tcW w:w="1517" w:type="dxa"/>
             <w:vMerge w:val="restart"/>
             <w:noWrap/>
@@ -1217,6 +1455,7 @@
           </w:tcPr>
           <w:p>
             <w:pPr>
+              <w:cnfStyle w:val="001000000000" w:firstRow="0" w:lastRow="0" w:firstColumn="1" w:lastColumn="0" w:oddVBand="0" w:evenVBand="0" w:oddHBand="0" w:evenHBand="0" w:firstRowFirstColumn="0" w:firstRowLastColumn="0" w:lastRowFirstColumn="0" w:lastRowLastColumn="0"/>
               <w:rPr>
                 <w:rFonts w:ascii="Arial" w:eastAsia="Times New Roman" w:hAnsi="Arial" w:cs="Arial"/>
                 <w:b w:val="0"/>
@@ -1245,7 +1484,6 @@
           </w:tcPr>
           <w:p>
             <w:pPr>
-              <w:cnfStyle w:val="000000000000" w:firstRow="0" w:lastRow="0" w:firstColumn="0" w:lastColumn="0" w:oddVBand="0" w:evenVBand="0" w:oddHBand="0" w:evenHBand="0" w:firstRowFirstColumn="0" w:firstRowLastColumn="0" w:lastRowFirstColumn="0" w:lastRowLastColumn="0"/>
               <w:rPr>
                 <w:rFonts w:ascii="Arial" w:eastAsia="Times New Roman" w:hAnsi="Arial" w:cs="Arial"/>
                 <w:sz w:val="20"/>
@@ -1272,15 +1510,24 @@
           </w:tcPr>
           <w:p>
             <w:pPr>
-              <w:cnfStyle w:val="000000000000" w:firstRow="0" w:lastRow="0" w:firstColumn="0" w:lastColumn="0" w:oddVBand="0" w:evenVBand="0" w:oddHBand="0" w:evenHBand="0" w:firstRowFirstColumn="0" w:firstRowLastColumn="0" w:lastRowFirstColumn="0" w:lastRowLastColumn="0"/>
-              <w:rPr>
-                <w:rFonts w:ascii="Arial" w:eastAsia="Times New Roman" w:hAnsi="Arial" w:cs="Arial"/>
-                <w:sz w:val="20"/>
-                <w:szCs w:val="24"/>
-                <w:highlight w:val="yellow"/>
-                <w:lang w:eastAsia="cs-CZ"/>
-              </w:rPr>
-            </w:pPr>
+              <w:rPr>
+                <w:rFonts w:ascii="Arial" w:eastAsia="Times New Roman" w:hAnsi="Arial" w:cs="Arial"/>
+                <w:sz w:val="20"/>
+                <w:szCs w:val="24"/>
+                <w:highlight w:val="yellow"/>
+                <w:lang w:eastAsia="cs-CZ"/>
+              </w:rPr>
+            </w:pPr>
+            <w:r>
+              <w:rPr>
+                <w:rFonts w:ascii="Arial" w:eastAsia="Times New Roman" w:hAnsi="Arial" w:cs="Arial"/>
+                <w:sz w:val="20"/>
+                <w:szCs w:val="24"/>
+                <w:highlight w:val="yellow"/>
+                <w:lang w:eastAsia="cs-CZ"/>
+              </w:rPr>
+              <w:t>1</w:t>
+            </w:r>
           </w:p>
         </w:tc>
         <w:tc>
@@ -1291,15 +1538,24 @@
           </w:tcPr>
           <w:p>
             <w:pPr>
-              <w:cnfStyle w:val="000000000000" w:firstRow="0" w:lastRow="0" w:firstColumn="0" w:lastColumn="0" w:oddVBand="0" w:evenVBand="0" w:oddHBand="0" w:evenHBand="0" w:firstRowFirstColumn="0" w:firstRowLastColumn="0" w:lastRowFirstColumn="0" w:lastRowLastColumn="0"/>
-              <w:rPr>
-                <w:rFonts w:ascii="Times New Roman" w:eastAsia="Times New Roman" w:hAnsi="Times New Roman" w:cs="Times New Roman"/>
-                <w:sz w:val="20"/>
-                <w:szCs w:val="20"/>
-                <w:highlight w:val="yellow"/>
-                <w:lang w:eastAsia="cs-CZ"/>
-              </w:rPr>
-            </w:pPr>
+              <w:rPr>
+                <w:rFonts w:ascii="Times New Roman" w:eastAsia="Times New Roman" w:hAnsi="Times New Roman" w:cs="Times New Roman"/>
+                <w:sz w:val="20"/>
+                <w:szCs w:val="20"/>
+                <w:highlight w:val="yellow"/>
+                <w:lang w:eastAsia="cs-CZ"/>
+              </w:rPr>
+            </w:pPr>
+            <w:r>
+              <w:rPr>
+                <w:rFonts w:ascii="Times New Roman" w:eastAsia="Times New Roman" w:hAnsi="Times New Roman" w:cs="Times New Roman"/>
+                <w:sz w:val="20"/>
+                <w:szCs w:val="20"/>
+                <w:highlight w:val="yellow"/>
+                <w:lang w:eastAsia="cs-CZ"/>
+              </w:rPr>
+              <w:t>Klávesa O</w:t>
+            </w:r>
           </w:p>
         </w:tc>
         <w:tc>
@@ -1310,7 +1566,6 @@
           </w:tcPr>
           <w:p>
             <w:pPr>
-              <w:cnfStyle w:val="000000000000" w:firstRow="0" w:lastRow="0" w:firstColumn="0" w:lastColumn="0" w:oddVBand="0" w:evenVBand="0" w:oddHBand="0" w:evenHBand="0" w:firstRowFirstColumn="0" w:firstRowLastColumn="0" w:lastRowFirstColumn="0" w:lastRowLastColumn="0"/>
               <w:rPr>
                 <w:rFonts w:ascii="Times New Roman" w:eastAsia="Times New Roman" w:hAnsi="Times New Roman" w:cs="Times New Roman"/>
                 <w:sz w:val="20"/>
@@ -1390,6 +1645,16 @@
                 <w:lang w:eastAsia="cs-CZ"/>
               </w:rPr>
             </w:pPr>
+            <w:r>
+              <w:rPr>
+                <w:rFonts w:ascii="Arial" w:eastAsia="Times New Roman" w:hAnsi="Arial" w:cs="Arial"/>
+                <w:sz w:val="20"/>
+                <w:szCs w:val="24"/>
+                <w:highlight w:val="yellow"/>
+                <w:lang w:eastAsia="cs-CZ"/>
+              </w:rPr>
+              <w:t>1</w:t>
+            </w:r>
           </w:p>
         </w:tc>
         <w:tc>
@@ -1409,6 +1674,16 @@
                 <w:lang w:eastAsia="cs-CZ"/>
               </w:rPr>
             </w:pPr>
+            <w:r>
+              <w:rPr>
+                <w:rFonts w:ascii="Times New Roman" w:eastAsia="Times New Roman" w:hAnsi="Times New Roman" w:cs="Times New Roman"/>
+                <w:sz w:val="20"/>
+                <w:szCs w:val="20"/>
+                <w:highlight w:val="yellow"/>
+                <w:lang w:eastAsia="cs-CZ"/>
+              </w:rPr>
+              <w:t>Klávesa P</w:t>
+            </w:r>
           </w:p>
         </w:tc>
         <w:tc>
@@ -1506,6 +1781,16 @@
                 <w:lang w:eastAsia="cs-CZ"/>
               </w:rPr>
             </w:pPr>
+            <w:r>
+              <w:rPr>
+                <w:rFonts w:ascii="Times New Roman" w:eastAsia="Times New Roman" w:hAnsi="Times New Roman" w:cs="Times New Roman"/>
+                <w:sz w:val="20"/>
+                <w:szCs w:val="20"/>
+                <w:highlight w:val="yellow"/>
+                <w:lang w:eastAsia="cs-CZ"/>
+              </w:rPr>
+              <w:t>1</w:t>
+            </w:r>
           </w:p>
         </w:tc>
         <w:tc>
@@ -1609,6 +1894,16 @@
                 <w:lang w:eastAsia="cs-CZ"/>
               </w:rPr>
             </w:pPr>
+            <w:r>
+              <w:rPr>
+                <w:rFonts w:ascii="Times New Roman" w:eastAsia="Times New Roman" w:hAnsi="Times New Roman" w:cs="Times New Roman"/>
+                <w:sz w:val="20"/>
+                <w:szCs w:val="20"/>
+                <w:highlight w:val="yellow"/>
+                <w:lang w:eastAsia="cs-CZ"/>
+              </w:rPr>
+              <w:t>1</w:t>
+            </w:r>
           </w:p>
         </w:tc>
         <w:tc>
@@ -1732,6 +2027,16 @@
                 <w:lang w:eastAsia="cs-CZ"/>
               </w:rPr>
             </w:pPr>
+            <w:r>
+              <w:rPr>
+                <w:rFonts w:ascii="Times New Roman" w:eastAsia="Times New Roman" w:hAnsi="Times New Roman" w:cs="Times New Roman"/>
+                <w:sz w:val="20"/>
+                <w:szCs w:val="20"/>
+                <w:highlight w:val="yellow"/>
+                <w:lang w:eastAsia="cs-CZ"/>
+              </w:rPr>
+              <w:t>1</w:t>
+            </w:r>
           </w:p>
         </w:tc>
         <w:tc>
@@ -1846,6 +2151,16 @@
                 <w:lang w:eastAsia="cs-CZ"/>
               </w:rPr>
             </w:pPr>
+            <w:r>
+              <w:rPr>
+                <w:rFonts w:ascii="Times New Roman" w:eastAsia="Times New Roman" w:hAnsi="Times New Roman" w:cs="Times New Roman"/>
+                <w:sz w:val="20"/>
+                <w:szCs w:val="20"/>
+                <w:highlight w:val="yellow"/>
+                <w:lang w:eastAsia="cs-CZ"/>
+              </w:rPr>
+              <w:t>1</w:t>
+            </w:r>
           </w:p>
         </w:tc>
         <w:tc>
@@ -1890,13 +2205,13 @@
         </w:trPr>
         <w:tc>
           <w:tcPr>
-            <w:cnfStyle w:val="001000000000" w:firstRow="0" w:lastRow="0" w:firstColumn="1" w:lastColumn="0" w:oddVBand="0" w:evenVBand="0" w:oddHBand="0" w:evenHBand="0" w:firstRowFirstColumn="0" w:firstRowLastColumn="0" w:lastRowFirstColumn="0" w:lastRowLastColumn="0"/>
             <w:tcW w:w="1517" w:type="dxa"/>
             <w:vMerge w:val="restart"/>
             <w:noWrap/>
           </w:tcPr>
           <w:p>
             <w:pPr>
+              <w:cnfStyle w:val="001000000000" w:firstRow="0" w:lastRow="0" w:firstColumn="1" w:lastColumn="0" w:oddVBand="0" w:evenVBand="0" w:oddHBand="0" w:evenHBand="0" w:firstRowFirstColumn="0" w:firstRowLastColumn="0" w:lastRowFirstColumn="0" w:lastRowLastColumn="0"/>
               <w:rPr>
                 <w:rFonts w:ascii="Arial" w:eastAsia="Times New Roman" w:hAnsi="Arial" w:cs="Arial"/>
                 <w:b w:val="0"/>
@@ -1923,7 +2238,6 @@
           </w:tcPr>
           <w:p>
             <w:pPr>
-              <w:cnfStyle w:val="000000000000" w:firstRow="0" w:lastRow="0" w:firstColumn="0" w:lastColumn="0" w:oddVBand="0" w:evenVBand="0" w:oddHBand="0" w:evenHBand="0" w:firstRowFirstColumn="0" w:firstRowLastColumn="0" w:lastRowFirstColumn="0" w:lastRowLastColumn="0"/>
               <w:rPr>
                 <w:rFonts w:ascii="Arial" w:eastAsia="Times New Roman" w:hAnsi="Arial" w:cs="Arial"/>
                 <w:sz w:val="20"/>
@@ -1950,15 +2264,24 @@
           </w:tcPr>
           <w:p>
             <w:pPr>
-              <w:cnfStyle w:val="000000000000" w:firstRow="0" w:lastRow="0" w:firstColumn="0" w:lastColumn="0" w:oddVBand="0" w:evenVBand="0" w:oddHBand="0" w:evenHBand="0" w:firstRowFirstColumn="0" w:firstRowLastColumn="0" w:lastRowFirstColumn="0" w:lastRowLastColumn="0"/>
-              <w:rPr>
-                <w:rFonts w:ascii="Times New Roman" w:eastAsia="Times New Roman" w:hAnsi="Times New Roman" w:cs="Times New Roman"/>
-                <w:sz w:val="20"/>
-                <w:szCs w:val="20"/>
-                <w:highlight w:val="yellow"/>
-                <w:lang w:eastAsia="cs-CZ"/>
-              </w:rPr>
-            </w:pPr>
+              <w:rPr>
+                <w:rFonts w:ascii="Times New Roman" w:eastAsia="Times New Roman" w:hAnsi="Times New Roman" w:cs="Times New Roman"/>
+                <w:sz w:val="20"/>
+                <w:szCs w:val="20"/>
+                <w:highlight w:val="yellow"/>
+                <w:lang w:eastAsia="cs-CZ"/>
+              </w:rPr>
+            </w:pPr>
+            <w:r>
+              <w:rPr>
+                <w:rFonts w:ascii="Times New Roman" w:eastAsia="Times New Roman" w:hAnsi="Times New Roman" w:cs="Times New Roman"/>
+                <w:sz w:val="20"/>
+                <w:szCs w:val="20"/>
+                <w:highlight w:val="yellow"/>
+                <w:lang w:eastAsia="cs-CZ"/>
+              </w:rPr>
+              <w:t>1</w:t>
+            </w:r>
           </w:p>
         </w:tc>
         <w:tc>
@@ -1969,7 +2292,6 @@
           </w:tcPr>
           <w:p>
             <w:pPr>
-              <w:cnfStyle w:val="000000000000" w:firstRow="0" w:lastRow="0" w:firstColumn="0" w:lastColumn="0" w:oddVBand="0" w:evenVBand="0" w:oddHBand="0" w:evenHBand="0" w:firstRowFirstColumn="0" w:firstRowLastColumn="0" w:lastRowFirstColumn="0" w:lastRowLastColumn="0"/>
               <w:rPr>
                 <w:rFonts w:ascii="Times New Roman" w:eastAsia="Times New Roman" w:hAnsi="Times New Roman" w:cs="Times New Roman"/>
                 <w:sz w:val="20"/>
@@ -1988,7 +2310,6 @@
           </w:tcPr>
           <w:p>
             <w:pPr>
-              <w:cnfStyle w:val="000000000000" w:firstRow="0" w:lastRow="0" w:firstColumn="0" w:lastColumn="0" w:oddVBand="0" w:evenVBand="0" w:oddHBand="0" w:evenHBand="0" w:firstRowFirstColumn="0" w:firstRowLastColumn="0" w:lastRowFirstColumn="0" w:lastRowLastColumn="0"/>
               <w:rPr>
                 <w:rFonts w:ascii="Times New Roman" w:eastAsia="Times New Roman" w:hAnsi="Times New Roman" w:cs="Times New Roman"/>
                 <w:sz w:val="20"/>
@@ -2064,6 +2385,16 @@
                 <w:lang w:eastAsia="cs-CZ"/>
               </w:rPr>
             </w:pPr>
+            <w:r>
+              <w:rPr>
+                <w:rFonts w:ascii="Times New Roman" w:eastAsia="Times New Roman" w:hAnsi="Times New Roman" w:cs="Times New Roman"/>
+                <w:sz w:val="20"/>
+                <w:szCs w:val="20"/>
+                <w:highlight w:val="yellow"/>
+                <w:lang w:eastAsia="cs-CZ"/>
+              </w:rPr>
+              <w:t>1</w:t>
+            </w:r>
           </w:p>
         </w:tc>
         <w:tc>
@@ -2177,6 +2508,16 @@
                 <w:lang w:eastAsia="cs-CZ"/>
               </w:rPr>
             </w:pPr>
+            <w:r>
+              <w:rPr>
+                <w:rFonts w:ascii="Times New Roman" w:eastAsia="Times New Roman" w:hAnsi="Times New Roman" w:cs="Times New Roman"/>
+                <w:sz w:val="20"/>
+                <w:szCs w:val="20"/>
+                <w:highlight w:val="yellow"/>
+                <w:lang w:eastAsia="cs-CZ"/>
+              </w:rPr>
+              <w:t>0</w:t>
+            </w:r>
           </w:p>
         </w:tc>
         <w:tc>
@@ -2288,6 +2629,16 @@
                 <w:lang w:eastAsia="cs-CZ"/>
               </w:rPr>
             </w:pPr>
+            <w:r>
+              <w:rPr>
+                <w:rFonts w:ascii="Arial" w:eastAsia="Times New Roman" w:hAnsi="Arial" w:cs="Arial"/>
+                <w:sz w:val="20"/>
+                <w:szCs w:val="24"/>
+                <w:highlight w:val="yellow"/>
+                <w:lang w:eastAsia="cs-CZ"/>
+              </w:rPr>
+              <w:t>1</w:t>
+            </w:r>
           </w:p>
         </w:tc>
         <w:tc>
@@ -2334,13 +2685,13 @@
         </w:trPr>
         <w:tc>
           <w:tcPr>
-            <w:cnfStyle w:val="001000000000" w:firstRow="0" w:lastRow="0" w:firstColumn="1" w:lastColumn="0" w:oddVBand="0" w:evenVBand="0" w:oddHBand="0" w:evenHBand="0" w:firstRowFirstColumn="0" w:firstRowLastColumn="0" w:lastRowFirstColumn="0" w:lastRowLastColumn="0"/>
             <w:tcW w:w="5952" w:type="dxa"/>
             <w:gridSpan w:val="2"/>
             <w:noWrap/>
           </w:tcPr>
           <w:p>
             <w:pPr>
+              <w:cnfStyle w:val="001000000000" w:firstRow="0" w:lastRow="0" w:firstColumn="1" w:lastColumn="0" w:oddVBand="0" w:evenVBand="0" w:oddHBand="0" w:evenHBand="0" w:firstRowFirstColumn="0" w:firstRowLastColumn="0" w:lastRowFirstColumn="0" w:lastRowLastColumn="0"/>
               <w:rPr>
                 <w:rFonts w:ascii="Arial" w:eastAsia="Times New Roman" w:hAnsi="Arial" w:cs="Arial"/>
                 <w:b w:val="0"/>
@@ -2369,15 +2720,24 @@
           </w:tcPr>
           <w:p>
             <w:pPr>
-              <w:cnfStyle w:val="000000000000" w:firstRow="0" w:lastRow="0" w:firstColumn="0" w:lastColumn="0" w:oddVBand="0" w:evenVBand="0" w:oddHBand="0" w:evenHBand="0" w:firstRowFirstColumn="0" w:firstRowLastColumn="0" w:lastRowFirstColumn="0" w:lastRowLastColumn="0"/>
-              <w:rPr>
-                <w:rFonts w:ascii="Times New Roman" w:eastAsia="Times New Roman" w:hAnsi="Times New Roman" w:cs="Times New Roman"/>
-                <w:sz w:val="20"/>
-                <w:szCs w:val="20"/>
-                <w:highlight w:val="yellow"/>
-                <w:lang w:eastAsia="cs-CZ"/>
-              </w:rPr>
-            </w:pPr>
+              <w:rPr>
+                <w:rFonts w:ascii="Times New Roman" w:eastAsia="Times New Roman" w:hAnsi="Times New Roman" w:cs="Times New Roman"/>
+                <w:sz w:val="20"/>
+                <w:szCs w:val="20"/>
+                <w:highlight w:val="yellow"/>
+                <w:lang w:eastAsia="cs-CZ"/>
+              </w:rPr>
+            </w:pPr>
+            <w:r>
+              <w:rPr>
+                <w:rFonts w:ascii="Times New Roman" w:eastAsia="Times New Roman" w:hAnsi="Times New Roman" w:cs="Times New Roman"/>
+                <w:sz w:val="20"/>
+                <w:szCs w:val="20"/>
+                <w:highlight w:val="yellow"/>
+                <w:lang w:eastAsia="cs-CZ"/>
+              </w:rPr>
+              <w:t>1</w:t>
+            </w:r>
           </w:p>
         </w:tc>
         <w:tc>
@@ -2388,15 +2748,24 @@
           </w:tcPr>
           <w:p>
             <w:pPr>
-              <w:cnfStyle w:val="000000000000" w:firstRow="0" w:lastRow="0" w:firstColumn="0" w:lastColumn="0" w:oddVBand="0" w:evenVBand="0" w:oddHBand="0" w:evenHBand="0" w:firstRowFirstColumn="0" w:firstRowLastColumn="0" w:lastRowFirstColumn="0" w:lastRowLastColumn="0"/>
-              <w:rPr>
-                <w:rFonts w:ascii="Times New Roman" w:eastAsia="Times New Roman" w:hAnsi="Times New Roman" w:cs="Times New Roman"/>
-                <w:sz w:val="20"/>
-                <w:szCs w:val="20"/>
-                <w:highlight w:val="yellow"/>
-                <w:lang w:eastAsia="cs-CZ"/>
-              </w:rPr>
-            </w:pPr>
+              <w:rPr>
+                <w:rFonts w:ascii="Times New Roman" w:eastAsia="Times New Roman" w:hAnsi="Times New Roman" w:cs="Times New Roman"/>
+                <w:sz w:val="20"/>
+                <w:szCs w:val="20"/>
+                <w:highlight w:val="yellow"/>
+                <w:lang w:eastAsia="cs-CZ"/>
+              </w:rPr>
+            </w:pPr>
+            <w:r>
+              <w:rPr>
+                <w:rFonts w:ascii="Times New Roman" w:eastAsia="Times New Roman" w:hAnsi="Times New Roman" w:cs="Times New Roman"/>
+                <w:sz w:val="20"/>
+                <w:szCs w:val="20"/>
+                <w:highlight w:val="yellow"/>
+                <w:lang w:eastAsia="cs-CZ"/>
+              </w:rPr>
+              <w:t>Klávesa C</w:t>
+            </w:r>
           </w:p>
         </w:tc>
         <w:tc>
@@ -2407,18 +2776,15 @@
           </w:tcPr>
           <w:p>
             <w:pPr>
-              <w:cnfStyle w:val="000000000000" w:firstRow="0" w:lastRow="0" w:firstColumn="0" w:lastColumn="0" w:oddVBand="0" w:evenVBand="0" w:oddHBand="0" w:evenHBand="0" w:firstRowFirstColumn="0" w:firstRowLastColumn="0" w:lastRowFirstColumn="0" w:lastRowLastColumn="0"/>
-              <w:rPr>
-                <w:rFonts w:ascii="Times New Roman" w:eastAsia="Times New Roman" w:hAnsi="Times New Roman" w:cs="Times New Roman"/>
-                <w:sz w:val="20"/>
-                <w:szCs w:val="20"/>
-                <w:lang w:eastAsia="cs-CZ"/>
-              </w:rPr>
-            </w:pPr>
-          </w:p>
-        </w:tc>
-        <w:bookmarkStart w:id="0" w:name="_GoBack"/>
-        <w:bookmarkEnd w:id="0"/>
+              <w:rPr>
+                <w:rFonts w:ascii="Times New Roman" w:eastAsia="Times New Roman" w:hAnsi="Times New Roman" w:cs="Times New Roman"/>
+                <w:sz w:val="20"/>
+                <w:szCs w:val="20"/>
+                <w:lang w:eastAsia="cs-CZ"/>
+              </w:rPr>
+            </w:pPr>
+          </w:p>
+        </w:tc>
       </w:tr>
       <w:tr>
         <w:trPr>
@@ -2480,6 +2846,16 @@
                 <w:lang w:eastAsia="cs-CZ"/>
               </w:rPr>
             </w:pPr>
+            <w:r>
+              <w:rPr>
+                <w:rFonts w:ascii="Times New Roman" w:eastAsia="Times New Roman" w:hAnsi="Times New Roman" w:cs="Times New Roman"/>
+                <w:sz w:val="20"/>
+                <w:szCs w:val="20"/>
+                <w:highlight w:val="yellow"/>
+                <w:lang w:eastAsia="cs-CZ"/>
+              </w:rPr>
+              <w:t>1</w:t>
+            </w:r>
           </w:p>
         </w:tc>
         <w:tc>
@@ -2589,6 +2965,16 @@
                 <w:lang w:eastAsia="cs-CZ"/>
               </w:rPr>
             </w:pPr>
+            <w:r>
+              <w:rPr>
+                <w:rFonts w:ascii="Times New Roman" w:eastAsia="Times New Roman" w:hAnsi="Times New Roman" w:cs="Times New Roman"/>
+                <w:sz w:val="20"/>
+                <w:szCs w:val="20"/>
+                <w:highlight w:val="yellow"/>
+                <w:lang w:eastAsia="cs-CZ"/>
+              </w:rPr>
+              <w:t>0</w:t>
+            </w:r>
           </w:p>
         </w:tc>
         <w:tc>
@@ -2736,6 +3122,26 @@
                 <w:lang w:eastAsia="cs-CZ"/>
               </w:rPr>
             </w:pPr>
+            <w:r>
+              <w:rPr>
+                <w:rFonts w:ascii="Arial" w:eastAsia="Times New Roman" w:hAnsi="Arial" w:cs="Arial"/>
+                <w:b w:val="0"/>
+                <w:sz w:val="20"/>
+                <w:szCs w:val="24"/>
+                <w:lang w:eastAsia="cs-CZ"/>
+              </w:rPr>
+              <w:t>v</w:t>
+            </w:r>
+            <w:r>
+              <w:rPr>
+                <w:rFonts w:ascii="Arial" w:eastAsia="Times New Roman" w:hAnsi="Arial" w:cs="Arial"/>
+                <w:b w:val="0"/>
+                <w:sz w:val="20"/>
+                <w:szCs w:val="24"/>
+                <w:lang w:eastAsia="cs-CZ"/>
+              </w:rPr>
+              <w:t xml:space="preserve">erzování na </w:t>
+            </w:r>
             <w:proofErr w:type="spellStart"/>
             <w:r>
               <w:rPr>
@@ -2745,118 +3151,96 @@
                 <w:szCs w:val="24"/>
                 <w:lang w:eastAsia="cs-CZ"/>
               </w:rPr>
+              <w:t>GitLab</w:t>
+            </w:r>
+            <w:proofErr w:type="spellEnd"/>
+          </w:p>
+        </w:tc>
+        <w:tc>
+          <w:tcPr>
+            <w:tcW w:w="4435" w:type="dxa"/>
+          </w:tcPr>
+          <w:p>
+            <w:pPr>
+              <w:cnfStyle w:val="000000000000" w:firstRow="0" w:lastRow="0" w:firstColumn="0" w:lastColumn="0" w:oddVBand="0" w:evenVBand="0" w:oddHBand="0" w:evenHBand="0" w:firstRowFirstColumn="0" w:firstRowLastColumn="0" w:lastRowFirstColumn="0" w:lastRowLastColumn="0"/>
+              <w:rPr>
+                <w:rFonts w:ascii="Arial" w:eastAsia="Times New Roman" w:hAnsi="Arial" w:cs="Arial"/>
+                <w:bCs/>
+                <w:sz w:val="20"/>
+                <w:szCs w:val="24"/>
+                <w:lang w:eastAsia="cs-CZ"/>
+              </w:rPr>
+            </w:pPr>
+            <w:r>
+              <w:rPr>
+                <w:rFonts w:ascii="Arial" w:eastAsia="Times New Roman" w:hAnsi="Arial" w:cs="Arial"/>
+                <w:bCs/>
+                <w:sz w:val="20"/>
+                <w:szCs w:val="24"/>
+                <w:lang w:eastAsia="cs-CZ"/>
+              </w:rPr>
               <w:t>v</w:t>
             </w:r>
             <w:r>
               <w:rPr>
                 <w:rFonts w:ascii="Arial" w:eastAsia="Times New Roman" w:hAnsi="Arial" w:cs="Arial"/>
-                <w:b w:val="0"/>
-                <w:sz w:val="20"/>
-                <w:szCs w:val="24"/>
-                <w:lang w:eastAsia="cs-CZ"/>
-              </w:rPr>
-              <w:t>erzování</w:t>
+                <w:bCs/>
+                <w:sz w:val="20"/>
+                <w:szCs w:val="24"/>
+                <w:lang w:eastAsia="cs-CZ"/>
+              </w:rPr>
+              <w:t xml:space="preserve">ytvoření </w:t>
+            </w:r>
+            <w:r>
+              <w:rPr>
+                <w:rFonts w:ascii="Arial" w:eastAsia="Times New Roman" w:hAnsi="Arial" w:cs="Arial"/>
+                <w:bCs/>
+                <w:sz w:val="20"/>
+                <w:szCs w:val="24"/>
+                <w:lang w:eastAsia="cs-CZ"/>
+              </w:rPr>
+              <w:t xml:space="preserve">privátního </w:t>
+            </w:r>
+            <w:proofErr w:type="spellStart"/>
+            <w:r>
+              <w:rPr>
+                <w:rFonts w:ascii="Arial" w:eastAsia="Times New Roman" w:hAnsi="Arial" w:cs="Arial"/>
+                <w:bCs/>
+                <w:sz w:val="20"/>
+                <w:szCs w:val="24"/>
+                <w:lang w:eastAsia="cs-CZ"/>
+              </w:rPr>
+              <w:t>repozitáře</w:t>
             </w:r>
             <w:proofErr w:type="spellEnd"/>
-            <w:r>
-              <w:rPr>
-                <w:rFonts w:ascii="Arial" w:eastAsia="Times New Roman" w:hAnsi="Arial" w:cs="Arial"/>
-                <w:b w:val="0"/>
-                <w:sz w:val="20"/>
-                <w:szCs w:val="24"/>
-                <w:lang w:eastAsia="cs-CZ"/>
-              </w:rPr>
-              <w:t xml:space="preserve"> na </w:t>
-            </w:r>
-            <w:proofErr w:type="spellStart"/>
-            <w:r>
-              <w:rPr>
-                <w:rFonts w:ascii="Arial" w:eastAsia="Times New Roman" w:hAnsi="Arial" w:cs="Arial"/>
-                <w:b w:val="0"/>
-                <w:sz w:val="20"/>
-                <w:szCs w:val="24"/>
-                <w:lang w:eastAsia="cs-CZ"/>
-              </w:rPr>
-              <w:t>GitLab</w:t>
-            </w:r>
-            <w:proofErr w:type="spellEnd"/>
-          </w:p>
-        </w:tc>
-        <w:tc>
-          <w:tcPr>
-            <w:tcW w:w="4435" w:type="dxa"/>
+          </w:p>
+        </w:tc>
+        <w:tc>
+          <w:tcPr>
+            <w:tcW w:w="1375" w:type="dxa"/>
+            <w:noWrap/>
           </w:tcPr>
           <w:p>
             <w:pPr>
               <w:cnfStyle w:val="000000000000" w:firstRow="0" w:lastRow="0" w:firstColumn="0" w:lastColumn="0" w:oddVBand="0" w:evenVBand="0" w:oddHBand="0" w:evenHBand="0" w:firstRowFirstColumn="0" w:firstRowLastColumn="0" w:lastRowFirstColumn="0" w:lastRowLastColumn="0"/>
               <w:rPr>
-                <w:rFonts w:ascii="Arial" w:eastAsia="Times New Roman" w:hAnsi="Arial" w:cs="Arial"/>
-                <w:bCs/>
-                <w:sz w:val="20"/>
-                <w:szCs w:val="24"/>
-                <w:lang w:eastAsia="cs-CZ"/>
-              </w:rPr>
-            </w:pPr>
-            <w:r>
-              <w:rPr>
-                <w:rFonts w:ascii="Arial" w:eastAsia="Times New Roman" w:hAnsi="Arial" w:cs="Arial"/>
-                <w:bCs/>
-                <w:sz w:val="20"/>
-                <w:szCs w:val="24"/>
-                <w:lang w:eastAsia="cs-CZ"/>
-              </w:rPr>
-              <w:t>v</w:t>
-            </w:r>
-            <w:r>
-              <w:rPr>
-                <w:rFonts w:ascii="Arial" w:eastAsia="Times New Roman" w:hAnsi="Arial" w:cs="Arial"/>
-                <w:bCs/>
-                <w:sz w:val="20"/>
-                <w:szCs w:val="24"/>
-                <w:lang w:eastAsia="cs-CZ"/>
-              </w:rPr>
-              <w:t xml:space="preserve">ytvoření </w:t>
-            </w:r>
-            <w:r>
-              <w:rPr>
-                <w:rFonts w:ascii="Arial" w:eastAsia="Times New Roman" w:hAnsi="Arial" w:cs="Arial"/>
-                <w:bCs/>
-                <w:sz w:val="20"/>
-                <w:szCs w:val="24"/>
-                <w:lang w:eastAsia="cs-CZ"/>
-              </w:rPr>
-              <w:t xml:space="preserve">privátního </w:t>
-            </w:r>
-            <w:proofErr w:type="spellStart"/>
-            <w:r>
-              <w:rPr>
-                <w:rFonts w:ascii="Arial" w:eastAsia="Times New Roman" w:hAnsi="Arial" w:cs="Arial"/>
-                <w:bCs/>
-                <w:sz w:val="20"/>
-                <w:szCs w:val="24"/>
-                <w:lang w:eastAsia="cs-CZ"/>
-              </w:rPr>
-              <w:t>repozitáře</w:t>
-            </w:r>
-            <w:proofErr w:type="spellEnd"/>
-          </w:p>
-        </w:tc>
-        <w:tc>
-          <w:tcPr>
-            <w:tcW w:w="1375" w:type="dxa"/>
-            <w:noWrap/>
-          </w:tcPr>
-          <w:p>
-            <w:pPr>
-              <w:cnfStyle w:val="000000000000" w:firstRow="0" w:lastRow="0" w:firstColumn="0" w:lastColumn="0" w:oddVBand="0" w:evenVBand="0" w:oddHBand="0" w:evenHBand="0" w:firstRowFirstColumn="0" w:firstRowLastColumn="0" w:lastRowFirstColumn="0" w:lastRowLastColumn="0"/>
-              <w:rPr>
-                <w:rFonts w:ascii="Times New Roman" w:eastAsia="Times New Roman" w:hAnsi="Times New Roman" w:cs="Times New Roman"/>
-                <w:sz w:val="20"/>
-                <w:szCs w:val="20"/>
-                <w:highlight w:val="yellow"/>
-                <w:lang w:eastAsia="cs-CZ"/>
-              </w:rPr>
-            </w:pPr>
+                <w:rFonts w:ascii="Times New Roman" w:eastAsia="Times New Roman" w:hAnsi="Times New Roman" w:cs="Times New Roman"/>
+                <w:sz w:val="20"/>
+                <w:szCs w:val="20"/>
+                <w:highlight w:val="yellow"/>
+                <w:lang w:eastAsia="cs-CZ"/>
+              </w:rPr>
+            </w:pPr>
+            <w:r>
+              <w:rPr>
+                <w:rFonts w:ascii="Times New Roman" w:eastAsia="Times New Roman" w:hAnsi="Times New Roman" w:cs="Times New Roman"/>
+                <w:sz w:val="20"/>
+                <w:szCs w:val="20"/>
+                <w:highlight w:val="yellow"/>
+                <w:lang w:eastAsia="cs-CZ"/>
+              </w:rPr>
+              <w:t>1</w:t>
+            </w:r>
           </w:p>
         </w:tc>
         <w:tc>
@@ -3023,6 +3407,16 @@
                 <w:lang w:eastAsia="cs-CZ"/>
               </w:rPr>
             </w:pPr>
+            <w:r>
+              <w:rPr>
+                <w:rFonts w:ascii="Times New Roman" w:eastAsia="Times New Roman" w:hAnsi="Times New Roman" w:cs="Times New Roman"/>
+                <w:sz w:val="20"/>
+                <w:szCs w:val="20"/>
+                <w:highlight w:val="yellow"/>
+                <w:lang w:eastAsia="cs-CZ"/>
+              </w:rPr>
+              <w:t>1</w:t>
+            </w:r>
           </w:p>
         </w:tc>
         <w:tc>
@@ -3454,6 +3848,15 @@
                 <w:lang w:eastAsia="cs-CZ"/>
               </w:rPr>
             </w:pPr>
+            <w:r>
+              <w:rPr>
+                <w:rFonts w:ascii="Arial" w:eastAsia="Times New Roman" w:hAnsi="Arial" w:cs="Arial"/>
+                <w:sz w:val="20"/>
+                <w:szCs w:val="24"/>
+                <w:lang w:eastAsia="cs-CZ"/>
+              </w:rPr>
+              <w:t>1</w:t>
+            </w:r>
           </w:p>
         </w:tc>
         <w:tc>
@@ -3472,6 +3875,15 @@
                 <w:lang w:eastAsia="cs-CZ"/>
               </w:rPr>
             </w:pPr>
+            <w:r>
+              <w:rPr>
+                <w:rFonts w:ascii="Times New Roman" w:eastAsia="Times New Roman" w:hAnsi="Times New Roman" w:cs="Times New Roman"/>
+                <w:sz w:val="20"/>
+                <w:szCs w:val="20"/>
+                <w:lang w:eastAsia="cs-CZ"/>
+              </w:rPr>
+              <w:t>Mezerník</w:t>
+            </w:r>
           </w:p>
         </w:tc>
         <w:tc>
@@ -4247,7 +4659,7 @@
 </file>
 
 <file path=word/styles.xml><?xml version="1.0" encoding="utf-8"?>
-<w:styles xmlns:mc="http://schemas.openxmlformats.org/markup-compatibility/2006" xmlns:r="http://schemas.openxmlformats.org/officeDocument/2006/relationships" xmlns:w="http://schemas.openxmlformats.org/wordprocessingml/2006/main" xmlns:w14="http://schemas.microsoft.com/office/word/2010/wordml" xmlns:w15="http://schemas.microsoft.com/office/word/2012/wordml" mc:Ignorable="w14 w15">
+<w:styles xmlns:mc="http://schemas.openxmlformats.org/markup-compatibility/2006" xmlns:r="http://schemas.openxmlformats.org/officeDocument/2006/relationships" xmlns:w="http://schemas.openxmlformats.org/wordprocessingml/2006/main" xmlns:w14="http://schemas.microsoft.com/office/word/2010/wordml" xmlns:w15="http://schemas.microsoft.com/office/word/2012/wordml" xmlns:w16cex="http://schemas.microsoft.com/office/word/2018/wordml/cex" xmlns:w16cid="http://schemas.microsoft.com/office/word/2016/wordml/cid" xmlns:w16="http://schemas.microsoft.com/office/word/2018/wordml" xmlns:w16sdtdh="http://schemas.microsoft.com/office/word/2020/wordml/sdtdatahash" xmlns:w16se="http://schemas.microsoft.com/office/word/2015/wordml/symex" mc:Ignorable="w14 w15 w16se w16cid w16 w16cex w16sdtdh">
   <w:docDefaults>
     <w:rPrDefault>
       <w:rPr>
@@ -4263,7 +4675,7 @@
       </w:pPr>
     </w:pPrDefault>
   </w:docDefaults>
-  <w:latentStyles w:defLockedState="0" w:defUIPriority="99" w:defSemiHidden="0" w:defUnhideWhenUsed="0" w:defQFormat="0" w:count="371">
+  <w:latentStyles w:defLockedState="0" w:defUIPriority="99" w:defSemiHidden="0" w:defUnhideWhenUsed="0" w:defQFormat="0" w:count="376">
     <w:lsdException w:name="Normal" w:uiPriority="0" w:qFormat="1"/>
     <w:lsdException w:name="heading 1" w:uiPriority="9" w:qFormat="1"/>
     <w:lsdException w:name="heading 2" w:semiHidden="1" w:uiPriority="9" w:unhideWhenUsed="1" w:qFormat="1"/>
@@ -4369,7 +4781,6 @@
     <w:lsdException w:name="HTML Sample" w:semiHidden="1" w:unhideWhenUsed="1"/>
     <w:lsdException w:name="HTML Typewriter" w:semiHidden="1" w:unhideWhenUsed="1"/>
     <w:lsdException w:name="HTML Variable" w:semiHidden="1" w:unhideWhenUsed="1"/>
-    <w:lsdException w:name="Normal Table" w:semiHidden="1" w:unhideWhenUsed="1"/>
     <w:lsdException w:name="annotation subject" w:semiHidden="1" w:unhideWhenUsed="1"/>
     <w:lsdException w:name="No List" w:semiHidden="1" w:unhideWhenUsed="1"/>
     <w:lsdException w:name="Outline List 1" w:semiHidden="1" w:unhideWhenUsed="1"/>
@@ -4412,11 +4823,8 @@
     <w:lsdException w:name="Table Contemporary" w:semiHidden="1" w:unhideWhenUsed="1"/>
     <w:lsdException w:name="Table Elegant" w:semiHidden="1" w:unhideWhenUsed="1"/>
     <w:lsdException w:name="Table Professional" w:semiHidden="1" w:unhideWhenUsed="1"/>
-    <w:lsdException w:name="Table Subtle 1" w:semiHidden="1" w:unhideWhenUsed="1"/>
     <w:lsdException w:name="Table Subtle 2" w:semiHidden="1" w:unhideWhenUsed="1"/>
     <w:lsdException w:name="Table Web 1" w:semiHidden="1" w:unhideWhenUsed="1"/>
-    <w:lsdException w:name="Table Web 2" w:semiHidden="1" w:unhideWhenUsed="1"/>
-    <w:lsdException w:name="Table Web 3" w:semiHidden="1" w:unhideWhenUsed="1"/>
     <w:lsdException w:name="Balloon Text" w:semiHidden="1" w:unhideWhenUsed="1"/>
     <w:lsdException w:name="Table Grid" w:uiPriority="39"/>
     <w:lsdException w:name="Table Theme" w:semiHidden="1" w:unhideWhenUsed="1"/>
@@ -4635,18 +5043,23 @@
     <w:lsdException w:name="List Table 5 Dark Accent 6" w:uiPriority="50"/>
     <w:lsdException w:name="List Table 6 Colorful Accent 6" w:uiPriority="51"/>
     <w:lsdException w:name="List Table 7 Colorful Accent 6" w:uiPriority="52"/>
+    <w:lsdException w:name="Mention" w:semiHidden="1" w:unhideWhenUsed="1"/>
+    <w:lsdException w:name="Smart Hyperlink" w:semiHidden="1" w:unhideWhenUsed="1"/>
+    <w:lsdException w:name="Hashtag" w:semiHidden="1" w:unhideWhenUsed="1"/>
+    <w:lsdException w:name="Unresolved Mention" w:semiHidden="1" w:unhideWhenUsed="1"/>
+    <w:lsdException w:name="Smart Link" w:semiHidden="1" w:unhideWhenUsed="1"/>
   </w:latentStyles>
-  <w:style w:type="paragraph" w:default="1" w:styleId="Normln">
+  <w:style w:type="paragraph" w:default="1" w:styleId="Normal">
     <w:name w:val="Normal"/>
     <w:qFormat/>
   </w:style>
-  <w:style w:type="character" w:default="1" w:styleId="Standardnpsmoodstavce">
+  <w:style w:type="character" w:default="1" w:styleId="DefaultParagraphFont">
     <w:name w:val="Default Paragraph Font"/>
     <w:uiPriority w:val="1"/>
     <w:semiHidden/>
     <w:unhideWhenUsed/>
   </w:style>
-  <w:style w:type="table" w:default="1" w:styleId="Normlntabulka">
+  <w:style w:type="table" w:default="1" w:styleId="TableNormal">
     <w:name w:val="Normal Table"/>
     <w:uiPriority w:val="99"/>
     <w:semiHidden/>
@@ -4661,15 +5074,15 @@
       </w:tblCellMar>
     </w:tblPr>
   </w:style>
-  <w:style w:type="numbering" w:default="1" w:styleId="Bezseznamu">
+  <w:style w:type="numbering" w:default="1" w:styleId="NoList">
     <w:name w:val="No List"/>
     <w:uiPriority w:val="99"/>
     <w:semiHidden/>
     <w:unhideWhenUsed/>
   </w:style>
-  <w:style w:type="table" w:styleId="Barevntabulkaseznamu6zvraznn1">
+  <w:style w:type="table" w:styleId="ListTable6ColourfulAccent1">
     <w:name w:val="List Table 6 Colorful Accent 1"/>
-    <w:basedOn w:val="Normlntabulka"/>
+    <w:basedOn w:val="TableNormal"/>
     <w:uiPriority w:val="51"/>
     <w:rsid w:val="00BA3AC7"/>
     <w:pPr>
@@ -4735,9 +5148,9 @@
       </w:tcPr>
     </w:tblStylePr>
   </w:style>
-  <w:style w:type="table" w:styleId="Tabulkasmkou2">
+  <w:style w:type="table" w:styleId="GridTable2">
     <w:name w:val="Grid Table 2"/>
-    <w:basedOn w:val="Normlntabulka"/>
+    <w:basedOn w:val="TableNormal"/>
     <w:uiPriority w:val="47"/>
     <w:rsid w:val="00AA7996"/>
     <w:pPr>
@@ -4809,6 +5222,16 @@
         <w:shd w:val="clear" w:color="auto" w:fill="CCCCCC" w:themeFill="text1" w:themeFillTint="33"/>
       </w:tcPr>
     </w:tblStylePr>
+  </w:style>
+  <w:style w:type="character" w:customStyle="1" w:styleId="s9">
+    <w:name w:val="s9"/>
+    <w:basedOn w:val="DefaultParagraphFont"/>
+    <w:rsid w:val="0059296C"/>
+  </w:style>
+  <w:style w:type="character" w:customStyle="1" w:styleId="apple-converted-space">
+    <w:name w:val="apple-converted-space"/>
+    <w:basedOn w:val="DefaultParagraphFont"/>
+    <w:rsid w:val="0059296C"/>
   </w:style>
 </w:styles>
 </file>

</xml_diff>